<commit_message>
Added a comparison with another work.
</commit_message>
<xml_diff>
--- a/ReviewerResponse.docx
+++ b/ReviewerResponse.docx
@@ -521,18 +521,7 @@
           <w:sz w:val="28"/>
           <w:szCs w:val="28"/>
         </w:rPr>
-        <w:t xml:space="preserve">We thank to the referee for his constructive comments. We modified the title as suggested by the reviewer as “Real-time “Virtual Fitting” with Body Measurement and Motion Smoothing.” We also agree with the reviewer that Kinect-like depth </w:t>
-      </w:r>
-      <w:r>
-        <w:rPr>
-          <w:rFonts w:ascii="Times New Roman" w:hAnsi="Times New Roman"/>
-          <w:i/>
-          <w:color w:val="FF0000"/>
-          <w:sz w:val="28"/>
-          <w:szCs w:val="28"/>
-        </w:rPr>
-        <w:lastRenderedPageBreak/>
-        <w:t>sensors provides more than width and height body parameters and collision sphere radii, which can be used in physically-based simulations for such applications. As a future study, we mentioned in the Conclusion that with the advances in depth sensing technology, our framework could be extended to provide a more customized fitting experience.</w:t>
+        <w:t>We thank to the referee for his constructive comments. We modified the title as suggested by the reviewer as “Real-time “Virtual Fitting” with Body Measurement and Motion Smoothing.” We also agree with the reviewer that Kinect-like depth sensors provides more than width and height body parameters and collision sphere radii, which can be used in physically-based simulations for such applications. As a future study, we mentioned in the Conclusion that with the advances in depth sensing technology, our framework could be extended to provide a more customized fitting experience.</w:t>
       </w:r>
     </w:p>
     <w:p>
@@ -1036,7 +1025,6 @@
         <w:rPr>
           <w:rFonts w:ascii="Times New Roman" w:hAnsi="Times New Roman"/>
         </w:rPr>
-        <w:lastRenderedPageBreak/>
         <w:t xml:space="preserve">I have some technical questions, too: </w:t>
       </w:r>
     </w:p>
@@ -1719,18 +1707,7 @@
           <w:sz w:val="32"/>
           <w:szCs w:val="32"/>
         </w:rPr>
-        <w:t xml:space="preserve">We also by refer to the Sports Goods </w:t>
-      </w:r>
-      <w:r>
-        <w:rPr>
-          <w:rFonts w:ascii="Times New Roman" w:hAnsi="Times New Roman"/>
-          <w:i/>
-          <w:color w:val="FF0000"/>
-          <w:sz w:val="32"/>
-          <w:szCs w:val="32"/>
-        </w:rPr>
-        <w:lastRenderedPageBreak/>
-        <w:t>Manufacture web site that provided the generic chart we used for the resizing process.</w:t>
+        <w:t>We also by refer to the Sports Goods Manufacture web site that provided the generic chart we used for the resizing process.</w:t>
       </w:r>
     </w:p>
     <w:p>
@@ -2549,7 +2526,6 @@
           <w:szCs w:val="24"/>
           <w:u w:val="single"/>
         </w:rPr>
-        <w:lastRenderedPageBreak/>
         <w:t>Authors’ Answer:</w:t>
       </w:r>
     </w:p>
@@ -2575,74 +2551,6 @@
       <w:r>
         <w:rPr>
           <w:rFonts w:ascii="Times New Roman" w:hAnsi="Times New Roman"/>
-          <w:color w:val="FF0000"/>
-          <w:sz w:val="32"/>
-          <w:szCs w:val="32"/>
-        </w:rPr>
-        <w:t>We provided more comparisons with the state-of-the-art. In terms of theoretical comparisons, we extended Section ??? ………………</w:t>
-      </w:r>
-      <w:r>
-        <w:rPr>
-          <w:rFonts w:ascii="Times New Roman" w:hAnsi="Times New Roman"/>
-          <w:color w:val="FF0000"/>
-          <w:sz w:val="32"/>
-          <w:szCs w:val="32"/>
-        </w:rPr>
-        <w:t xml:space="preserve"> </w:t>
-      </w:r>
-      <w:r>
-        <w:rPr>
-          <w:rFonts w:ascii="Times New Roman" w:hAnsi="Times New Roman"/>
-          <w:color w:val="FF0000"/>
-          <w:sz w:val="32"/>
-          <w:szCs w:val="32"/>
-        </w:rPr>
-        <w:t>…………….</w:t>
-      </w:r>
-      <w:r>
-        <w:rPr>
-          <w:rFonts w:ascii="Times New Roman" w:hAnsi="Times New Roman"/>
-          <w:color w:val="FF0000"/>
-          <w:sz w:val="32"/>
-          <w:szCs w:val="32"/>
-        </w:rPr>
-        <w:t xml:space="preserve"> </w:t>
-      </w:r>
-      <w:r>
-        <w:rPr>
-          <w:rFonts w:ascii="Times New Roman" w:hAnsi="Times New Roman"/>
-          <w:i/>
-          <w:color w:val="FF0000"/>
-          <w:sz w:val="32"/>
-          <w:szCs w:val="32"/>
-        </w:rPr>
-        <w:t>TODO</w:t>
-      </w:r>
-      <w:r>
-        <w:rPr>
-          <w:rFonts w:ascii="Times New Roman" w:hAnsi="Times New Roman"/>
-          <w:i/>
-          <w:color w:val="FF0000"/>
-          <w:sz w:val="32"/>
-          <w:szCs w:val="32"/>
-        </w:rPr>
-        <w:t xml:space="preserve">. </w:t>
-      </w:r>
-    </w:p>
-    <w:p>
-      <w:pPr>
-        <w:jc w:val="both"/>
-        <w:rPr>
-          <w:rFonts w:ascii="Times New Roman" w:hAnsi="Times New Roman"/>
-          <w:i/>
-          <w:color w:val="FF0000"/>
-          <w:sz w:val="32"/>
-          <w:szCs w:val="32"/>
-        </w:rPr>
-      </w:pPr>
-      <w:r>
-        <w:rPr>
-          <w:rFonts w:ascii="Times New Roman" w:hAnsi="Times New Roman"/>
           <w:i/>
           <w:color w:val="FF0000"/>
           <w:sz w:val="32"/>
@@ -2658,7 +2566,39 @@
           <w:sz w:val="32"/>
           <w:szCs w:val="32"/>
         </w:rPr>
-        <w:t xml:space="preserve">We provided the frame rates of simulations for two different apparel meshes and explain the reasons for the patterns in the graphs in the Experiments section. We also provide a figure showing the corrected foot displacements.  </w:t>
+        <w:t>We provided the frame rates of simulations for two different apparel meshes and explain the reasons for the patterns in the graphs in the Experiments section. We also provide a figure showing the</w:t>
+      </w:r>
+      <w:r>
+        <w:rPr>
+          <w:rFonts w:ascii="Times New Roman" w:hAnsi="Times New Roman"/>
+          <w:i/>
+          <w:color w:val="FF0000"/>
+          <w:sz w:val="32"/>
+          <w:szCs w:val="32"/>
+        </w:rPr>
+        <w:t xml:space="preserve"> corrected foot displacements. </w:t>
+      </w:r>
+    </w:p>
+    <w:p>
+      <w:pPr>
+        <w:jc w:val="both"/>
+        <w:rPr>
+          <w:rFonts w:ascii="Times New Roman" w:hAnsi="Times New Roman"/>
+          <w:i/>
+          <w:color w:val="FF0000"/>
+          <w:sz w:val="32"/>
+          <w:szCs w:val="32"/>
+        </w:rPr>
+      </w:pPr>
+      <w:r>
+        <w:rPr>
+          <w:rFonts w:ascii="Times New Roman" w:hAnsi="Times New Roman"/>
+          <w:i/>
+          <w:color w:val="FF0000"/>
+          <w:sz w:val="32"/>
+          <w:szCs w:val="32"/>
+        </w:rPr>
+        <w:t>As most of the previous works in this field focus on content creation rather than simulation, the availability of reference data for comparison is low. We were able to find a similar study and included the comparison in Table 3.</w:t>
       </w:r>
     </w:p>
     <w:p>
@@ -2934,7 +2874,27 @@
           <w:sz w:val="32"/>
           <w:szCs w:val="32"/>
         </w:rPr>
-        <w:t>We include a FPS graph in various stages of the simulation in experiments chapter. We also added screenshots of different apparels along with the detail level of all meshes used in the system (in vertex and triangle count) which can be found in Table 5.</w:t>
+        <w:t xml:space="preserve">We include a FPS graph in various stages of the simulation in experiments chapter. We also added screenshots of different apparels along with the detail level of all meshes used in the system (in vertex and triangle count) which can be found in Table </w:t>
+      </w:r>
+      <w:r>
+        <w:rPr>
+          <w:rFonts w:ascii="Times New Roman" w:hAnsi="Times New Roman"/>
+          <w:i/>
+          <w:color w:val="FF0000"/>
+          <w:sz w:val="32"/>
+          <w:szCs w:val="32"/>
+        </w:rPr>
+        <w:t>6</w:t>
+      </w:r>
+      <w:r>
+        <w:rPr>
+          <w:rFonts w:ascii="Times New Roman" w:hAnsi="Times New Roman"/>
+          <w:i/>
+          <w:color w:val="FF0000"/>
+          <w:sz w:val="32"/>
+          <w:szCs w:val="32"/>
+        </w:rPr>
+        <w:t>.</w:t>
       </w:r>
     </w:p>
     <w:p>
@@ -3134,8 +3094,6 @@
         </w:rPr>
         <w:t xml:space="preserve"> to support the proposal’s</w:t>
       </w:r>
-      <w:bookmarkStart w:id="0" w:name="_GoBack"/>
-      <w:bookmarkEnd w:id="0"/>
       <w:r>
         <w:rPr>
           <w:rFonts w:ascii="Times New Roman" w:hAnsi="Times New Roman"/>
@@ -3436,410 +3394,6 @@
         <w:t xml:space="preserve">We applied all the revisions suggested for improving the presentation. We also had a native speaker proofread the manuscript and rewrite various sentences in the manuscript to improve the presentation. </w:t>
       </w:r>
     </w:p>
-    <w:p>
-      <w:pPr>
-        <w:jc w:val="both"/>
-        <w:rPr>
-          <w:rFonts w:ascii="Times New Roman" w:hAnsi="Times New Roman"/>
-          <w:i/>
-          <w:color w:val="FF0000"/>
-          <w:sz w:val="32"/>
-          <w:szCs w:val="32"/>
-        </w:rPr>
-      </w:pPr>
-      <w:proofErr w:type="spellStart"/>
-      <w:r>
-        <w:rPr>
-          <w:rFonts w:ascii="Times New Roman" w:hAnsi="Times New Roman"/>
-          <w:i/>
-          <w:color w:val="FF0000"/>
-          <w:sz w:val="32"/>
-          <w:szCs w:val="32"/>
-        </w:rPr>
-        <w:t>Bunları</w:t>
-      </w:r>
-      <w:proofErr w:type="spellEnd"/>
-      <w:r>
-        <w:rPr>
-          <w:rFonts w:ascii="Times New Roman" w:hAnsi="Times New Roman"/>
-          <w:i/>
-          <w:color w:val="FF0000"/>
-          <w:sz w:val="32"/>
-          <w:szCs w:val="32"/>
-        </w:rPr>
-        <w:t xml:space="preserve"> </w:t>
-      </w:r>
-      <w:proofErr w:type="spellStart"/>
-      <w:r>
-        <w:rPr>
-          <w:rFonts w:ascii="Times New Roman" w:hAnsi="Times New Roman"/>
-          <w:i/>
-          <w:color w:val="FF0000"/>
-          <w:sz w:val="32"/>
-          <w:szCs w:val="32"/>
-        </w:rPr>
-        <w:t>tek</w:t>
-      </w:r>
-      <w:proofErr w:type="spellEnd"/>
-      <w:r>
-        <w:rPr>
-          <w:rFonts w:ascii="Times New Roman" w:hAnsi="Times New Roman"/>
-          <w:i/>
-          <w:color w:val="FF0000"/>
-          <w:sz w:val="32"/>
-          <w:szCs w:val="32"/>
-        </w:rPr>
-        <w:t xml:space="preserve"> </w:t>
-      </w:r>
-      <w:proofErr w:type="spellStart"/>
-      <w:r>
-        <w:rPr>
-          <w:rFonts w:ascii="Times New Roman" w:hAnsi="Times New Roman"/>
-          <w:i/>
-          <w:color w:val="FF0000"/>
-          <w:sz w:val="32"/>
-          <w:szCs w:val="32"/>
-        </w:rPr>
-        <w:t>tek</w:t>
-      </w:r>
-      <w:proofErr w:type="spellEnd"/>
-      <w:r>
-        <w:rPr>
-          <w:rFonts w:ascii="Times New Roman" w:hAnsi="Times New Roman"/>
-          <w:i/>
-          <w:color w:val="FF0000"/>
-          <w:sz w:val="32"/>
-          <w:szCs w:val="32"/>
-        </w:rPr>
-        <w:t xml:space="preserve"> </w:t>
-      </w:r>
-      <w:proofErr w:type="spellStart"/>
-      <w:r>
-        <w:rPr>
-          <w:rFonts w:ascii="Times New Roman" w:hAnsi="Times New Roman"/>
-          <w:i/>
-          <w:color w:val="FF0000"/>
-          <w:sz w:val="32"/>
-          <w:szCs w:val="32"/>
-        </w:rPr>
-        <w:t>kontrol</w:t>
-      </w:r>
-      <w:proofErr w:type="spellEnd"/>
-      <w:r>
-        <w:rPr>
-          <w:rFonts w:ascii="Times New Roman" w:hAnsi="Times New Roman"/>
-          <w:i/>
-          <w:color w:val="FF0000"/>
-          <w:sz w:val="32"/>
-          <w:szCs w:val="32"/>
-        </w:rPr>
-        <w:t xml:space="preserve"> </w:t>
-      </w:r>
-      <w:proofErr w:type="spellStart"/>
-      <w:r>
-        <w:rPr>
-          <w:rFonts w:ascii="Times New Roman" w:hAnsi="Times New Roman"/>
-          <w:i/>
-          <w:color w:val="FF0000"/>
-          <w:sz w:val="32"/>
-          <w:szCs w:val="32"/>
-        </w:rPr>
-        <w:t>etmen</w:t>
-      </w:r>
-      <w:proofErr w:type="spellEnd"/>
-      <w:r>
-        <w:rPr>
-          <w:rFonts w:ascii="Times New Roman" w:hAnsi="Times New Roman"/>
-          <w:i/>
-          <w:color w:val="FF0000"/>
-          <w:sz w:val="32"/>
-          <w:szCs w:val="32"/>
-        </w:rPr>
-        <w:t xml:space="preserve"> </w:t>
-      </w:r>
-      <w:proofErr w:type="spellStart"/>
-      <w:r>
-        <w:rPr>
-          <w:rFonts w:ascii="Times New Roman" w:hAnsi="Times New Roman"/>
-          <w:i/>
-          <w:color w:val="FF0000"/>
-          <w:sz w:val="32"/>
-          <w:szCs w:val="32"/>
-        </w:rPr>
-        <w:t>iyi</w:t>
-      </w:r>
-      <w:proofErr w:type="spellEnd"/>
-      <w:r>
-        <w:rPr>
-          <w:rFonts w:ascii="Times New Roman" w:hAnsi="Times New Roman"/>
-          <w:i/>
-          <w:color w:val="FF0000"/>
-          <w:sz w:val="32"/>
-          <w:szCs w:val="32"/>
-        </w:rPr>
-        <w:t xml:space="preserve"> </w:t>
-      </w:r>
-      <w:proofErr w:type="spellStart"/>
-      <w:r>
-        <w:rPr>
-          <w:rFonts w:ascii="Times New Roman" w:hAnsi="Times New Roman"/>
-          <w:i/>
-          <w:color w:val="FF0000"/>
-          <w:sz w:val="32"/>
-          <w:szCs w:val="32"/>
-        </w:rPr>
-        <w:t>olur</w:t>
-      </w:r>
-      <w:proofErr w:type="spellEnd"/>
-      <w:r>
-        <w:rPr>
-          <w:rFonts w:ascii="Times New Roman" w:hAnsi="Times New Roman"/>
-          <w:i/>
-          <w:color w:val="FF0000"/>
-          <w:sz w:val="32"/>
-          <w:szCs w:val="32"/>
-        </w:rPr>
-        <w:t xml:space="preserve">. </w:t>
-      </w:r>
-      <w:r>
-        <w:rPr>
-          <w:rFonts w:ascii="Times New Roman" w:hAnsi="Times New Roman"/>
-          <w:i/>
-          <w:color w:val="FF0000"/>
-          <w:sz w:val="32"/>
-          <w:szCs w:val="32"/>
-          <w:lang w:val="es-ES"/>
-        </w:rPr>
-        <w:t xml:space="preserve">Ben </w:t>
-      </w:r>
-      <w:proofErr w:type="spellStart"/>
-      <w:r>
-        <w:rPr>
-          <w:rFonts w:ascii="Times New Roman" w:hAnsi="Times New Roman"/>
-          <w:i/>
-          <w:color w:val="FF0000"/>
-          <w:sz w:val="32"/>
-          <w:szCs w:val="32"/>
-          <w:lang w:val="es-ES"/>
-        </w:rPr>
-        <w:t>duzelttim</w:t>
-      </w:r>
-      <w:proofErr w:type="spellEnd"/>
-      <w:r>
-        <w:rPr>
-          <w:rFonts w:ascii="Times New Roman" w:hAnsi="Times New Roman"/>
-          <w:i/>
-          <w:color w:val="FF0000"/>
-          <w:sz w:val="32"/>
-          <w:szCs w:val="32"/>
-          <w:lang w:val="es-ES"/>
-        </w:rPr>
-        <w:t xml:space="preserve">. </w:t>
-      </w:r>
-      <w:proofErr w:type="spellStart"/>
-      <w:r>
-        <w:rPr>
-          <w:rFonts w:ascii="Times New Roman" w:hAnsi="Times New Roman"/>
-          <w:i/>
-          <w:color w:val="FF0000"/>
-          <w:sz w:val="32"/>
-          <w:szCs w:val="32"/>
-          <w:lang w:val="es-ES"/>
-        </w:rPr>
-        <w:t>Bir</w:t>
-      </w:r>
-      <w:proofErr w:type="spellEnd"/>
-      <w:r>
-        <w:rPr>
-          <w:rFonts w:ascii="Times New Roman" w:hAnsi="Times New Roman"/>
-          <w:i/>
-          <w:color w:val="FF0000"/>
-          <w:sz w:val="32"/>
-          <w:szCs w:val="32"/>
-          <w:lang w:val="es-ES"/>
-        </w:rPr>
-        <w:t xml:space="preserve"> de </w:t>
-      </w:r>
-      <w:proofErr w:type="spellStart"/>
-      <w:r>
-        <w:rPr>
-          <w:rFonts w:ascii="Times New Roman" w:hAnsi="Times New Roman"/>
-          <w:i/>
-          <w:color w:val="FF0000"/>
-          <w:sz w:val="32"/>
-          <w:szCs w:val="32"/>
-          <w:lang w:val="es-ES"/>
-        </w:rPr>
-        <w:t>sen</w:t>
-      </w:r>
-      <w:proofErr w:type="spellEnd"/>
-      <w:r>
-        <w:rPr>
-          <w:rFonts w:ascii="Times New Roman" w:hAnsi="Times New Roman"/>
-          <w:i/>
-          <w:color w:val="FF0000"/>
-          <w:sz w:val="32"/>
-          <w:szCs w:val="32"/>
-          <w:lang w:val="es-ES"/>
-        </w:rPr>
-        <w:t xml:space="preserve"> </w:t>
-      </w:r>
-      <w:proofErr w:type="spellStart"/>
-      <w:r>
-        <w:rPr>
-          <w:rFonts w:ascii="Times New Roman" w:hAnsi="Times New Roman"/>
-          <w:i/>
-          <w:color w:val="FF0000"/>
-          <w:sz w:val="32"/>
-          <w:szCs w:val="32"/>
-          <w:lang w:val="es-ES"/>
-        </w:rPr>
-        <w:t>kontrol</w:t>
-      </w:r>
-      <w:proofErr w:type="spellEnd"/>
-      <w:r>
-        <w:rPr>
-          <w:rFonts w:ascii="Times New Roman" w:hAnsi="Times New Roman"/>
-          <w:i/>
-          <w:color w:val="FF0000"/>
-          <w:sz w:val="32"/>
-          <w:szCs w:val="32"/>
-          <w:lang w:val="es-ES"/>
-        </w:rPr>
-        <w:t xml:space="preserve"> et. </w:t>
-      </w:r>
-      <w:r>
-        <w:rPr>
-          <w:rFonts w:ascii="Times New Roman" w:hAnsi="Times New Roman"/>
-          <w:i/>
-          <w:color w:val="FF0000"/>
-          <w:sz w:val="32"/>
-          <w:szCs w:val="32"/>
-        </w:rPr>
-        <w:t xml:space="preserve">BLA </w:t>
-      </w:r>
-      <w:proofErr w:type="spellStart"/>
-      <w:r>
-        <w:rPr>
-          <w:rFonts w:ascii="Times New Roman" w:hAnsi="Times New Roman"/>
-          <w:i/>
-          <w:color w:val="FF0000"/>
-          <w:sz w:val="32"/>
-          <w:szCs w:val="32"/>
-        </w:rPr>
-        <w:t>BLA</w:t>
-      </w:r>
-      <w:proofErr w:type="spellEnd"/>
-      <w:r>
-        <w:rPr>
-          <w:rFonts w:ascii="Times New Roman" w:hAnsi="Times New Roman"/>
-          <w:i/>
-          <w:color w:val="FF0000"/>
-          <w:sz w:val="32"/>
-          <w:szCs w:val="32"/>
-        </w:rPr>
-        <w:t xml:space="preserve"> </w:t>
-      </w:r>
-      <w:proofErr w:type="spellStart"/>
-      <w:r>
-        <w:rPr>
-          <w:rFonts w:ascii="Times New Roman" w:hAnsi="Times New Roman"/>
-          <w:i/>
-          <w:color w:val="FF0000"/>
-          <w:sz w:val="32"/>
-          <w:szCs w:val="32"/>
-        </w:rPr>
-        <w:t>yazan</w:t>
-      </w:r>
-      <w:proofErr w:type="spellEnd"/>
-      <w:r>
-        <w:rPr>
-          <w:rFonts w:ascii="Times New Roman" w:hAnsi="Times New Roman"/>
-          <w:i/>
-          <w:color w:val="FF0000"/>
-          <w:sz w:val="32"/>
-          <w:szCs w:val="32"/>
-        </w:rPr>
-        <w:t xml:space="preserve"> </w:t>
-      </w:r>
-      <w:proofErr w:type="spellStart"/>
-      <w:r>
-        <w:rPr>
-          <w:rFonts w:ascii="Times New Roman" w:hAnsi="Times New Roman"/>
-          <w:i/>
-          <w:color w:val="FF0000"/>
-          <w:sz w:val="32"/>
-          <w:szCs w:val="32"/>
-        </w:rPr>
-        <w:t>yeri</w:t>
-      </w:r>
-      <w:proofErr w:type="spellEnd"/>
-      <w:r>
-        <w:rPr>
-          <w:rFonts w:ascii="Times New Roman" w:hAnsi="Times New Roman"/>
-          <w:i/>
-          <w:color w:val="FF0000"/>
-          <w:sz w:val="32"/>
-          <w:szCs w:val="32"/>
-        </w:rPr>
-        <w:t xml:space="preserve"> </w:t>
-      </w:r>
-      <w:proofErr w:type="spellStart"/>
-      <w:r>
-        <w:rPr>
-          <w:rFonts w:ascii="Times New Roman" w:hAnsi="Times New Roman"/>
-          <w:i/>
-          <w:color w:val="FF0000"/>
-          <w:sz w:val="32"/>
-          <w:szCs w:val="32"/>
-        </w:rPr>
-        <w:t>doldur</w:t>
-      </w:r>
-      <w:proofErr w:type="spellEnd"/>
-      <w:r>
-        <w:rPr>
-          <w:rFonts w:ascii="Times New Roman" w:hAnsi="Times New Roman"/>
-          <w:i/>
-          <w:color w:val="FF0000"/>
-          <w:sz w:val="32"/>
-          <w:szCs w:val="32"/>
-        </w:rPr>
-        <w:t>.</w:t>
-      </w:r>
-    </w:p>
-    <w:p>
-      <w:pPr>
-        <w:jc w:val="both"/>
-        <w:rPr>
-          <w:rFonts w:ascii="Times New Roman" w:hAnsi="Times New Roman"/>
-          <w:i/>
-          <w:color w:val="FF0000"/>
-          <w:sz w:val="32"/>
-          <w:szCs w:val="32"/>
-        </w:rPr>
-      </w:pPr>
-    </w:p>
-    <w:p>
-      <w:pPr>
-        <w:jc w:val="both"/>
-        <w:rPr>
-          <w:rFonts w:ascii="Times New Roman" w:hAnsi="Times New Roman"/>
-          <w:i/>
-          <w:color w:val="FF0000"/>
-          <w:sz w:val="32"/>
-          <w:szCs w:val="32"/>
-        </w:rPr>
-      </w:pPr>
-    </w:p>
-    <w:p>
-      <w:pPr>
-        <w:jc w:val="both"/>
-        <w:rPr>
-          <w:rFonts w:ascii="Times New Roman" w:hAnsi="Times New Roman"/>
-        </w:rPr>
-      </w:pPr>
-    </w:p>
-    <w:p/>
     <w:sectPr>
       <w:pgSz w:w="12240" w:h="15840"/>
       <w:pgMar w:top="1440" w:right="1440" w:bottom="1440" w:left="1440" w:header="720" w:footer="720" w:gutter="0"/>

</xml_diff>